<commit_message>
continuing to add ref for saturday
</commit_message>
<xml_diff>
--- a/Psalmody Source/24 Saturday Psali Batos.docx
+++ b/Psalmody Source/24 Saturday Psali Batos.docx
@@ -322,21 +322,7 @@
               <w:rPr>
                 <w:rFonts w:eastAsiaTheme="minorHAnsi"/>
               </w:rPr>
-              <w:t xml:space="preserve">Remembering </w:t>
-            </w:r>
-            <w:proofErr w:type="spellStart"/>
-            <w:r>
-              <w:rPr>
-                <w:rFonts w:eastAsiaTheme="minorHAnsi"/>
-              </w:rPr>
-              <w:t>Thine</w:t>
-            </w:r>
-            <w:proofErr w:type="spellEnd"/>
-            <w:r>
-              <w:rPr>
-                <w:rFonts w:eastAsiaTheme="minorHAnsi"/>
-              </w:rPr>
-              <w:t xml:space="preserve"> Holy Name</w:t>
+              <w:t>Remembering Thine Holy Name</w:t>
             </w:r>
           </w:p>
           <w:p>
@@ -375,21 +361,7 @@
               <w:rPr>
                 <w:rFonts w:eastAsiaTheme="minorHAnsi"/>
               </w:rPr>
-              <w:t xml:space="preserve">O my Good </w:t>
-            </w:r>
-            <w:proofErr w:type="spellStart"/>
-            <w:r>
-              <w:rPr>
-                <w:rFonts w:eastAsiaTheme="minorHAnsi"/>
-              </w:rPr>
-              <w:t>Saviour</w:t>
-            </w:r>
-            <w:proofErr w:type="spellEnd"/>
-            <w:r>
-              <w:rPr>
-                <w:rFonts w:eastAsiaTheme="minorHAnsi"/>
-              </w:rPr>
-              <w:t>.</w:t>
+              <w:t>O my Good Saviour.</w:t>
             </w:r>
           </w:p>
           <w:p>
@@ -411,104 +383,24 @@
                 <w:rFonts w:eastAsiaTheme="minorHAnsi"/>
                 <w:i/>
               </w:rPr>
-              <w:t xml:space="preserve">Pa </w:t>
-            </w:r>
-            <w:proofErr w:type="spellStart"/>
+              <w:t>Pa Chois Isos Pi Khristos:</w:t>
+            </w:r>
+          </w:p>
+          <w:p>
+            <w:pPr>
+              <w:pStyle w:val="EngHangEnd"/>
+            </w:pPr>
             <w:r>
               <w:rPr>
                 <w:rFonts w:eastAsiaTheme="minorHAnsi"/>
                 <w:i/>
               </w:rPr>
-              <w:t>Chois</w:t>
-            </w:r>
-            <w:proofErr w:type="spellEnd"/>
-            <w:r>
-              <w:rPr>
-                <w:rFonts w:eastAsiaTheme="minorHAnsi"/>
+              <w:t>Pa Sotir en Aghathos.</w:t>
+            </w:r>
+            <w:r>
+              <w:rPr>
                 <w:i/>
               </w:rPr>
-              <w:t xml:space="preserve"> </w:t>
-            </w:r>
-            <w:proofErr w:type="spellStart"/>
-            <w:r>
-              <w:rPr>
-                <w:rFonts w:eastAsiaTheme="minorHAnsi"/>
-                <w:i/>
-              </w:rPr>
-              <w:t>Isos</w:t>
-            </w:r>
-            <w:proofErr w:type="spellEnd"/>
-            <w:r>
-              <w:rPr>
-                <w:rFonts w:eastAsiaTheme="minorHAnsi"/>
-                <w:i/>
-              </w:rPr>
-              <w:t xml:space="preserve"> Pi </w:t>
-            </w:r>
-            <w:proofErr w:type="spellStart"/>
-            <w:r>
-              <w:rPr>
-                <w:rFonts w:eastAsiaTheme="minorHAnsi"/>
-                <w:i/>
-              </w:rPr>
-              <w:t>Khristos</w:t>
-            </w:r>
-            <w:proofErr w:type="spellEnd"/>
-            <w:r>
-              <w:rPr>
-                <w:rFonts w:eastAsiaTheme="minorHAnsi"/>
-                <w:i/>
-              </w:rPr>
-              <w:t>:</w:t>
-            </w:r>
-          </w:p>
-          <w:p>
-            <w:pPr>
-              <w:pStyle w:val="EngHangEnd"/>
-            </w:pPr>
-            <w:r>
-              <w:rPr>
-                <w:rFonts w:eastAsiaTheme="minorHAnsi"/>
-                <w:i/>
-              </w:rPr>
-              <w:t xml:space="preserve">Pa </w:t>
-            </w:r>
-            <w:proofErr w:type="spellStart"/>
-            <w:r>
-              <w:rPr>
-                <w:rFonts w:eastAsiaTheme="minorHAnsi"/>
-                <w:i/>
-              </w:rPr>
-              <w:t>Sotir</w:t>
-            </w:r>
-            <w:proofErr w:type="spellEnd"/>
-            <w:r>
-              <w:rPr>
-                <w:rFonts w:eastAsiaTheme="minorHAnsi"/>
-                <w:i/>
-              </w:rPr>
-              <w:t xml:space="preserve"> en </w:t>
-            </w:r>
-            <w:proofErr w:type="spellStart"/>
-            <w:r>
-              <w:rPr>
-                <w:rFonts w:eastAsiaTheme="minorHAnsi"/>
-                <w:i/>
-              </w:rPr>
-              <w:t>Aghathos</w:t>
-            </w:r>
-            <w:proofErr w:type="spellEnd"/>
-            <w:r>
-              <w:rPr>
-                <w:rFonts w:eastAsiaTheme="minorHAnsi"/>
-                <w:i/>
-              </w:rPr>
-              <w:t>.</w:t>
-            </w:r>
-            <w:r>
-              <w:rPr>
-                <w:i/>
-              </w:rPr>
               <w:t>)</w:t>
             </w:r>
           </w:p>
@@ -527,21 +419,7 @@
               <w:rPr>
                 <w:rFonts w:asciiTheme="majorHAnsi" w:hAnsiTheme="majorHAnsi" w:cs="PalatinoLinotype-Roman"/>
               </w:rPr>
-              <w:t xml:space="preserve">Remembering Your Holy Name: Brings joy to our souls: O my Lord Jesus Christ: My good </w:t>
-            </w:r>
-            <w:proofErr w:type="spellStart"/>
-            <w:r>
-              <w:rPr>
-                <w:rFonts w:asciiTheme="majorHAnsi" w:hAnsiTheme="majorHAnsi" w:cs="PalatinoLinotype-Roman"/>
-              </w:rPr>
-              <w:t>Saviour</w:t>
-            </w:r>
-            <w:proofErr w:type="spellEnd"/>
-            <w:r>
-              <w:rPr>
-                <w:rFonts w:asciiTheme="majorHAnsi" w:hAnsiTheme="majorHAnsi" w:cs="PalatinoLinotype-Roman"/>
-              </w:rPr>
-              <w:t>.</w:t>
+              <w:t>Remembering Your Holy Name: Brings joy to our souls: O my Lord Jesus Christ: My good Saviour.</w:t>
             </w:r>
           </w:p>
         </w:tc>
@@ -549,13 +427,21 @@
           <w:tcPr>
             <w:tcW w:w="702" w:type="pct"/>
           </w:tcPr>
-          <w:p/>
+          <w:p>
+            <w:r>
+              <w:t>The remembrance of Your Holy Name: give joy to our souls: O my Lord Jesus Christ: my good Savior.</w:t>
+            </w:r>
+          </w:p>
         </w:tc>
         <w:tc>
           <w:tcPr>
             <w:tcW w:w="709" w:type="pct"/>
           </w:tcPr>
-          <w:p/>
+          <w:p>
+            <w:r>
+              <w:t>The remembrance Your Holy Name: brought joy to our souls: O my Lord Jesus Christ: my Good Savior.</w:t>
+            </w:r>
+          </w:p>
         </w:tc>
         <w:tc>
           <w:tcPr>
@@ -676,21 +562,7 @@
               <w:rPr>
                 <w:rFonts w:eastAsiaTheme="minorHAnsi"/>
               </w:rPr>
-              <w:t xml:space="preserve">O my Good </w:t>
-            </w:r>
-            <w:proofErr w:type="spellStart"/>
-            <w:r>
-              <w:rPr>
-                <w:rFonts w:eastAsiaTheme="minorHAnsi"/>
-              </w:rPr>
-              <w:t>Saviour</w:t>
-            </w:r>
-            <w:proofErr w:type="spellEnd"/>
-            <w:r>
-              <w:rPr>
-                <w:rFonts w:eastAsiaTheme="minorHAnsi"/>
-              </w:rPr>
-              <w:t>.</w:t>
+              <w:t>O my Good Saviour.</w:t>
             </w:r>
           </w:p>
         </w:tc>
@@ -708,21 +580,7 @@
               <w:rPr>
                 <w:rFonts w:asciiTheme="majorHAnsi" w:hAnsiTheme="majorHAnsi" w:cs="PalatinoLinotype-Roman"/>
               </w:rPr>
-              <w:t xml:space="preserve">Everyone blesses You: The heavenly and the earthly: O my Lord Jesus Christ: My good </w:t>
-            </w:r>
-            <w:proofErr w:type="spellStart"/>
-            <w:r>
-              <w:rPr>
-                <w:rFonts w:asciiTheme="majorHAnsi" w:hAnsiTheme="majorHAnsi" w:cs="PalatinoLinotype-Roman"/>
-              </w:rPr>
-              <w:t>Saviour</w:t>
-            </w:r>
-            <w:proofErr w:type="spellEnd"/>
-            <w:r>
-              <w:rPr>
-                <w:rFonts w:asciiTheme="majorHAnsi" w:hAnsiTheme="majorHAnsi" w:cs="PalatinoLinotype-Roman"/>
-              </w:rPr>
-              <w:t>.</w:t>
+              <w:t>Everyone blesses You: The heavenly and the earthly: O my Lord Jesus Christ: My good Saviour.</w:t>
             </w:r>
           </w:p>
         </w:tc>
@@ -730,13 +588,27 @@
           <w:tcPr>
             <w:tcW w:w="702" w:type="pct"/>
           </w:tcPr>
+          <w:p>
+            <w:r>
+              <w:t>Everyone blesses You the heavenly and the earthy: O my Lord Jesus Christ: my good Savior.</w:t>
+            </w:r>
+          </w:p>
           <w:p/>
+          <w:p>
+            <w:pPr>
+              <w:ind w:firstLine="720"/>
+            </w:pPr>
+          </w:p>
         </w:tc>
         <w:tc>
           <w:tcPr>
             <w:tcW w:w="709" w:type="pct"/>
           </w:tcPr>
-          <w:p/>
+          <w:p>
+            <w:r>
+              <w:t>Everyone blesses You: the heavenly and the earthly:  O my Lord Jesus Christ: my Good Savior.</w:t>
+            </w:r>
+          </w:p>
         </w:tc>
         <w:tc>
           <w:tcPr>
@@ -922,21 +794,7 @@
               <w:rPr>
                 <w:rFonts w:eastAsiaTheme="minorHAnsi"/>
               </w:rPr>
-              <w:t xml:space="preserve">O my Good </w:t>
-            </w:r>
-            <w:proofErr w:type="spellStart"/>
-            <w:r>
-              <w:rPr>
-                <w:rFonts w:eastAsiaTheme="minorHAnsi"/>
-              </w:rPr>
-              <w:t>Saviour</w:t>
-            </w:r>
-            <w:proofErr w:type="spellEnd"/>
-            <w:r>
-              <w:rPr>
-                <w:rFonts w:eastAsiaTheme="minorHAnsi"/>
-              </w:rPr>
-              <w:t>.</w:t>
+              <w:t>O my Good Saviour.</w:t>
             </w:r>
           </w:p>
           <w:p>
@@ -967,13 +825,21 @@
           <w:tcPr>
             <w:tcW w:w="702" w:type="pct"/>
           </w:tcPr>
-          <w:p/>
+          <w:p>
+            <w:r>
+              <w:t>For You alone are worthy: that we bless You: O my Lord Jesus Christ: my good Savior.</w:t>
+            </w:r>
+          </w:p>
         </w:tc>
         <w:tc>
           <w:tcPr>
             <w:tcW w:w="709" w:type="pct"/>
           </w:tcPr>
-          <w:p/>
+          <w:p>
+            <w:r>
+              <w:t>For You alone are worthy: that we may bless You: O my Lord Jesus Christ: my Good Savior.</w:t>
+            </w:r>
+          </w:p>
         </w:tc>
         <w:tc>
           <w:tcPr>
@@ -1135,21 +1001,7 @@
               <w:rPr>
                 <w:rFonts w:eastAsiaTheme="minorHAnsi"/>
               </w:rPr>
-              <w:t xml:space="preserve">Of the </w:t>
-            </w:r>
-            <w:proofErr w:type="spellStart"/>
-            <w:r>
-              <w:rPr>
-                <w:rFonts w:eastAsiaTheme="minorHAnsi"/>
-              </w:rPr>
-              <w:t>honour</w:t>
-            </w:r>
-            <w:proofErr w:type="spellEnd"/>
-            <w:r>
-              <w:rPr>
-                <w:rFonts w:eastAsiaTheme="minorHAnsi"/>
-              </w:rPr>
-              <w:t xml:space="preserve"> and the glory:</w:t>
+              <w:t>Of the honour and the glory:</w:t>
             </w:r>
           </w:p>
           <w:p>
@@ -1174,21 +1026,7 @@
               <w:rPr>
                 <w:rFonts w:eastAsiaTheme="minorHAnsi"/>
               </w:rPr>
-              <w:t xml:space="preserve">O my Good </w:t>
-            </w:r>
-            <w:proofErr w:type="spellStart"/>
-            <w:r>
-              <w:rPr>
-                <w:rFonts w:eastAsiaTheme="minorHAnsi"/>
-              </w:rPr>
-              <w:t>Saviour</w:t>
-            </w:r>
-            <w:proofErr w:type="spellEnd"/>
-            <w:r>
-              <w:rPr>
-                <w:rFonts w:eastAsiaTheme="minorHAnsi"/>
-              </w:rPr>
-              <w:t>.</w:t>
+              <w:t>O my Good Saviour.</w:t>
             </w:r>
           </w:p>
         </w:tc>
@@ -1214,13 +1052,21 @@
           <w:tcPr>
             <w:tcW w:w="702" w:type="pct"/>
           </w:tcPr>
-          <w:p/>
+          <w:p>
+            <w:r>
+              <w:t>You are rightly and truly: worthy of glory and honor: O my Lord Jesus Christ: my good Savior.</w:t>
+            </w:r>
+          </w:p>
         </w:tc>
         <w:tc>
           <w:tcPr>
             <w:tcW w:w="709" w:type="pct"/>
           </w:tcPr>
-          <w:p/>
+          <w:p>
+            <w:r>
+              <w:t>It is right and meet: that You are worthy of glory and honor: O my Lord Jesus Christ: my Good Savior.</w:t>
+            </w:r>
+          </w:p>
         </w:tc>
         <w:tc>
           <w:tcPr>
@@ -1384,21 +1230,7 @@
               <w:rPr>
                 <w:rFonts w:eastAsiaTheme="minorHAnsi"/>
               </w:rPr>
-              <w:t xml:space="preserve">Praise </w:t>
-            </w:r>
-            <w:proofErr w:type="spellStart"/>
-            <w:r>
-              <w:rPr>
-                <w:rFonts w:eastAsiaTheme="minorHAnsi"/>
-              </w:rPr>
-              <w:t>Thine</w:t>
-            </w:r>
-            <w:proofErr w:type="spellEnd"/>
-            <w:r>
-              <w:rPr>
-                <w:rFonts w:eastAsiaTheme="minorHAnsi"/>
-              </w:rPr>
-              <w:t xml:space="preserve"> Holy Name: </w:t>
+              <w:t xml:space="preserve">Praise Thine Holy Name: </w:t>
             </w:r>
           </w:p>
           <w:p>
@@ -1424,21 +1256,7 @@
               <w:rPr>
                 <w:rFonts w:eastAsiaTheme="minorHAnsi"/>
               </w:rPr>
-              <w:t xml:space="preserve">O my Good </w:t>
-            </w:r>
-            <w:proofErr w:type="spellStart"/>
-            <w:r>
-              <w:rPr>
-                <w:rFonts w:eastAsiaTheme="minorHAnsi"/>
-              </w:rPr>
-              <w:t>Saviour</w:t>
-            </w:r>
-            <w:proofErr w:type="spellEnd"/>
-            <w:r>
-              <w:rPr>
-                <w:rFonts w:eastAsiaTheme="minorHAnsi"/>
-              </w:rPr>
-              <w:t>.</w:t>
+              <w:t>O my Good Saviour.</w:t>
             </w:r>
           </w:p>
         </w:tc>
@@ -1465,13 +1283,30 @@
           <w:tcPr>
             <w:tcW w:w="702" w:type="pct"/>
           </w:tcPr>
-          <w:p/>
+          <w:p>
+            <w:r>
+              <w:t xml:space="preserve">You holy Name is praised: by all the tribes of the earth: O my Lord Jesus </w:t>
+            </w:r>
+            <w:r>
+              <w:lastRenderedPageBreak/>
+              <w:t>Christ: my good Savior.</w:t>
+            </w:r>
+          </w:p>
         </w:tc>
         <w:tc>
           <w:tcPr>
             <w:tcW w:w="709" w:type="pct"/>
           </w:tcPr>
-          <w:p/>
+          <w:p>
+            <w:r>
+              <w:lastRenderedPageBreak/>
+              <w:t xml:space="preserve">All the tribes of the earth: bless Your holy name: O my Lord Jesus Christ: my </w:t>
+            </w:r>
+            <w:r>
+              <w:lastRenderedPageBreak/>
+              <w:t>Good Savior.</w:t>
+            </w:r>
+          </w:p>
         </w:tc>
         <w:tc>
           <w:tcPr>
@@ -1655,21 +1490,7 @@
               <w:rPr>
                 <w:rFonts w:eastAsiaTheme="minorHAnsi"/>
               </w:rPr>
-              <w:t xml:space="preserve">O my Good </w:t>
-            </w:r>
-            <w:proofErr w:type="spellStart"/>
-            <w:r>
-              <w:rPr>
-                <w:rFonts w:eastAsiaTheme="minorHAnsi"/>
-              </w:rPr>
-              <w:t>Saviour</w:t>
-            </w:r>
-            <w:proofErr w:type="spellEnd"/>
-            <w:r>
-              <w:rPr>
-                <w:rFonts w:eastAsiaTheme="minorHAnsi"/>
-              </w:rPr>
-              <w:t>.</w:t>
+              <w:t>O my Good Saviour.</w:t>
             </w:r>
           </w:p>
         </w:tc>
@@ -1695,13 +1516,21 @@
           <w:tcPr>
             <w:tcW w:w="702" w:type="pct"/>
           </w:tcPr>
-          <w:p/>
+          <w:p>
+            <w:r>
+              <w:t>Six vessels of water: He made into choice wine: O my Lord Jesus Christ: my good Savior.</w:t>
+            </w:r>
+          </w:p>
         </w:tc>
         <w:tc>
           <w:tcPr>
             <w:tcW w:w="709" w:type="pct"/>
           </w:tcPr>
-          <w:p/>
+          <w:p>
+            <w:r>
+              <w:t>Six jars of water: You changed into choice wine: O my Lord Jesus Christ: my Good Savior.</w:t>
+            </w:r>
+          </w:p>
         </w:tc>
         <w:tc>
           <w:tcPr>
@@ -1711,6 +1540,9 @@
             <w:pPr>
               <w:pStyle w:val="EngHang"/>
             </w:pPr>
+            <w:r>
+              <w:t>Fine?</w:t>
+            </w:r>
           </w:p>
         </w:tc>
         <w:tc>
@@ -1863,21 +1695,7 @@
               <w:rPr>
                 <w:rFonts w:eastAsiaTheme="minorHAnsi"/>
               </w:rPr>
-              <w:t xml:space="preserve">I will praise </w:t>
-            </w:r>
-            <w:proofErr w:type="spellStart"/>
-            <w:r>
-              <w:rPr>
-                <w:rFonts w:eastAsiaTheme="minorHAnsi"/>
-              </w:rPr>
-              <w:t>Thine</w:t>
-            </w:r>
-            <w:proofErr w:type="spellEnd"/>
-            <w:r>
-              <w:rPr>
-                <w:rFonts w:eastAsiaTheme="minorHAnsi"/>
-              </w:rPr>
-              <w:t xml:space="preserve"> Holy Name: </w:t>
+              <w:t xml:space="preserve">I will praise Thine Holy Name: </w:t>
             </w:r>
           </w:p>
           <w:p>
@@ -1902,21 +1720,7 @@
               <w:rPr>
                 <w:rFonts w:eastAsiaTheme="minorHAnsi"/>
               </w:rPr>
-              <w:t xml:space="preserve">O my Good </w:t>
-            </w:r>
-            <w:proofErr w:type="spellStart"/>
-            <w:r>
-              <w:rPr>
-                <w:rFonts w:eastAsiaTheme="minorHAnsi"/>
-              </w:rPr>
-              <w:t>Saviour</w:t>
-            </w:r>
-            <w:proofErr w:type="spellEnd"/>
-            <w:r>
-              <w:rPr>
-                <w:rFonts w:eastAsiaTheme="minorHAnsi"/>
-              </w:rPr>
-              <w:t>.</w:t>
+              <w:t>O my Good Saviour.</w:t>
             </w:r>
           </w:p>
         </w:tc>
@@ -1934,21 +1738,7 @@
               <w:rPr>
                 <w:rFonts w:asciiTheme="majorHAnsi" w:hAnsiTheme="majorHAnsi" w:cs="PalatinoLinotype-Roman"/>
               </w:rPr>
-              <w:t xml:space="preserve">Seven times </w:t>
-            </w:r>
-            <w:proofErr w:type="spellStart"/>
-            <w:r>
-              <w:rPr>
-                <w:rFonts w:asciiTheme="majorHAnsi" w:hAnsiTheme="majorHAnsi" w:cs="PalatinoLinotype-Roman"/>
-              </w:rPr>
-              <w:t>everyday</w:t>
-            </w:r>
-            <w:proofErr w:type="spellEnd"/>
-            <w:r>
-              <w:rPr>
-                <w:rFonts w:asciiTheme="majorHAnsi" w:hAnsiTheme="majorHAnsi" w:cs="PalatinoLinotype-Roman"/>
-              </w:rPr>
-              <w:t xml:space="preserve"> : I will praise Your Holy Name: O my Lord …</w:t>
+              <w:t>Seven times everyday : I will praise Your Holy Name: O my Lord …</w:t>
             </w:r>
           </w:p>
         </w:tc>
@@ -1956,13 +1746,21 @@
           <w:tcPr>
             <w:tcW w:w="702" w:type="pct"/>
           </w:tcPr>
-          <w:p/>
+          <w:p>
+            <w:r>
+              <w:t>Seven times a day: I will bless You holy Name: O my Lord Jesus Christ: my good Savior.</w:t>
+            </w:r>
+          </w:p>
         </w:tc>
         <w:tc>
           <w:tcPr>
             <w:tcW w:w="709" w:type="pct"/>
           </w:tcPr>
-          <w:p/>
+          <w:p>
+            <w:r>
+              <w:t>Seven times every day: I will bless Your holy name: O my Lord Jesus Christ: my Good Savior.</w:t>
+            </w:r>
+          </w:p>
         </w:tc>
         <w:tc>
           <w:tcPr>
@@ -2145,21 +1943,7 @@
               <w:rPr>
                 <w:rFonts w:eastAsiaTheme="minorHAnsi"/>
               </w:rPr>
-              <w:t xml:space="preserve">O my Good </w:t>
-            </w:r>
-            <w:proofErr w:type="spellStart"/>
-            <w:r>
-              <w:rPr>
-                <w:rFonts w:eastAsiaTheme="minorHAnsi"/>
-              </w:rPr>
-              <w:t>Saviour</w:t>
-            </w:r>
-            <w:proofErr w:type="spellEnd"/>
-            <w:r>
-              <w:rPr>
-                <w:rFonts w:eastAsiaTheme="minorHAnsi"/>
-              </w:rPr>
-              <w:t>.</w:t>
+              <w:t>O my Good Saviour.</w:t>
             </w:r>
           </w:p>
         </w:tc>
@@ -2185,13 +1969,21 @@
           <w:tcPr>
             <w:tcW w:w="702" w:type="pct"/>
           </w:tcPr>
-          <w:p/>
+          <w:p>
+            <w:r>
+              <w:t>With delight, we bless You: all of us, Your people: O my Lord Jesus Christ: my good Savior.</w:t>
+            </w:r>
+          </w:p>
         </w:tc>
         <w:tc>
           <w:tcPr>
             <w:tcW w:w="709" w:type="pct"/>
           </w:tcPr>
-          <w:p/>
+          <w:p>
+            <w:r>
+              <w:t>With delight we bless You: all of us, Your people: O my Lord Jesus Christ: my Good Savior.</w:t>
+            </w:r>
+          </w:p>
         </w:tc>
         <w:tc>
           <w:tcPr>
@@ -2333,21 +2125,7 @@
               <w:rPr>
                 <w:color w:val="000000"/>
               </w:rPr>
-              <w:t xml:space="preserve">The glory of </w:t>
-            </w:r>
-            <w:proofErr w:type="spellStart"/>
-            <w:r>
-              <w:rPr>
-                <w:color w:val="000000"/>
-              </w:rPr>
-              <w:t>Thine</w:t>
-            </w:r>
-            <w:proofErr w:type="spellEnd"/>
-            <w:r>
-              <w:rPr>
-                <w:color w:val="000000"/>
-              </w:rPr>
-              <w:t xml:space="preserve"> Holy Name</w:t>
+              <w:t>The glory of Thine Holy Name</w:t>
             </w:r>
           </w:p>
           <w:p>
@@ -2386,21 +2164,7 @@
               <w:rPr>
                 <w:rFonts w:eastAsiaTheme="minorHAnsi"/>
               </w:rPr>
-              <w:t xml:space="preserve">O my Good </w:t>
-            </w:r>
-            <w:proofErr w:type="spellStart"/>
-            <w:r>
-              <w:rPr>
-                <w:rFonts w:eastAsiaTheme="minorHAnsi"/>
-              </w:rPr>
-              <w:t>Saviour</w:t>
-            </w:r>
-            <w:proofErr w:type="spellEnd"/>
-            <w:r>
-              <w:rPr>
-                <w:rFonts w:eastAsiaTheme="minorHAnsi"/>
-              </w:rPr>
-              <w:t>.</w:t>
+              <w:t>O my Good Saviour.</w:t>
             </w:r>
           </w:p>
         </w:tc>
@@ -2426,13 +2190,21 @@
           <w:tcPr>
             <w:tcW w:w="702" w:type="pct"/>
           </w:tcPr>
-          <w:p/>
+          <w:p>
+            <w:r>
+              <w:t>The beauty of Your holy Name: is on the mouths of Your saints: O my Lord Jesus Christ: my good Savior.</w:t>
+            </w:r>
+          </w:p>
         </w:tc>
         <w:tc>
           <w:tcPr>
             <w:tcW w:w="709" w:type="pct"/>
           </w:tcPr>
-          <w:p/>
+          <w:p>
+            <w:r>
+              <w:t>The splendor of Your holy name: is on the mouths of Your saints: O my Lord Jesus Christ: my Good Savior.</w:t>
+            </w:r>
+          </w:p>
         </w:tc>
         <w:tc>
           <w:tcPr>
@@ -2577,49 +2349,21 @@
               <w:rPr>
                 <w:rFonts w:eastAsiaTheme="minorHAnsi"/>
               </w:rPr>
-              <w:t xml:space="preserve">Morning and evening </w:t>
-            </w:r>
-            <w:proofErr w:type="spellStart"/>
-            <w:r>
-              <w:rPr>
-                <w:rFonts w:eastAsiaTheme="minorHAnsi"/>
-              </w:rPr>
-              <w:t>everyday</w:t>
-            </w:r>
-            <w:proofErr w:type="spellEnd"/>
-            <w:r>
-              <w:rPr>
-                <w:rFonts w:eastAsiaTheme="minorHAnsi"/>
-              </w:rPr>
-              <w:t>,</w:t>
-            </w:r>
-          </w:p>
-          <w:p>
-            <w:pPr>
-              <w:pStyle w:val="EngHang"/>
-              <w:rPr>
-                <w:rFonts w:eastAsiaTheme="minorHAnsi"/>
-              </w:rPr>
-            </w:pPr>
-            <w:r>
-              <w:rPr>
-                <w:rFonts w:eastAsiaTheme="minorHAnsi"/>
-              </w:rPr>
-              <w:t xml:space="preserve">I will praise </w:t>
-            </w:r>
-            <w:proofErr w:type="spellStart"/>
-            <w:r>
-              <w:rPr>
-                <w:rFonts w:eastAsiaTheme="minorHAnsi"/>
-              </w:rPr>
-              <w:t>Thine</w:t>
-            </w:r>
-            <w:proofErr w:type="spellEnd"/>
-            <w:r>
-              <w:rPr>
-                <w:rFonts w:eastAsiaTheme="minorHAnsi"/>
-              </w:rPr>
-              <w:t xml:space="preserve"> Holy Name: </w:t>
+              <w:t>Morning and evening everyday,</w:t>
+            </w:r>
+          </w:p>
+          <w:p>
+            <w:pPr>
+              <w:pStyle w:val="EngHang"/>
+              <w:rPr>
+                <w:rFonts w:eastAsiaTheme="minorHAnsi"/>
+              </w:rPr>
+            </w:pPr>
+            <w:r>
+              <w:rPr>
+                <w:rFonts w:eastAsiaTheme="minorHAnsi"/>
+              </w:rPr>
+              <w:t xml:space="preserve">I will praise Thine Holy Name: </w:t>
             </w:r>
           </w:p>
           <w:p>
@@ -2644,21 +2388,7 @@
               <w:rPr>
                 <w:rFonts w:eastAsiaTheme="minorHAnsi"/>
               </w:rPr>
-              <w:t xml:space="preserve">O my Good </w:t>
-            </w:r>
-            <w:proofErr w:type="spellStart"/>
-            <w:r>
-              <w:rPr>
-                <w:rFonts w:eastAsiaTheme="minorHAnsi"/>
-              </w:rPr>
-              <w:t>Saviour</w:t>
-            </w:r>
-            <w:proofErr w:type="spellEnd"/>
-            <w:r>
-              <w:rPr>
-                <w:rFonts w:eastAsiaTheme="minorHAnsi"/>
-              </w:rPr>
-              <w:t>.</w:t>
+              <w:t>O my Good Saviour.</w:t>
             </w:r>
           </w:p>
         </w:tc>
@@ -2684,13 +2414,21 @@
           <w:tcPr>
             <w:tcW w:w="702" w:type="pct"/>
           </w:tcPr>
-          <w:p/>
+          <w:p>
+            <w:r>
+              <w:t>From morning to evening every day: I will praise Your holy Name: O my Lord Jesus Christ: my good Savior.</w:t>
+            </w:r>
+          </w:p>
         </w:tc>
         <w:tc>
           <w:tcPr>
             <w:tcW w:w="709" w:type="pct"/>
           </w:tcPr>
-          <w:p/>
+          <w:p>
+            <w:r>
+              <w:t>From morning to evening every day: I will bless Your holy name: O my Lord Jesus Christ: my Good Savior.</w:t>
+            </w:r>
+          </w:p>
         </w:tc>
         <w:tc>
           <w:tcPr>
@@ -2848,21 +2586,7 @@
               <w:rPr>
                 <w:rFonts w:eastAsiaTheme="minorHAnsi"/>
               </w:rPr>
-              <w:t xml:space="preserve">I will praise </w:t>
-            </w:r>
-            <w:proofErr w:type="spellStart"/>
-            <w:r>
-              <w:rPr>
-                <w:rFonts w:eastAsiaTheme="minorHAnsi"/>
-              </w:rPr>
-              <w:t>Thine</w:t>
-            </w:r>
-            <w:proofErr w:type="spellEnd"/>
-            <w:r>
-              <w:rPr>
-                <w:rFonts w:eastAsiaTheme="minorHAnsi"/>
-              </w:rPr>
-              <w:t xml:space="preserve"> Holy Name: </w:t>
+              <w:t xml:space="preserve">I will praise Thine Holy Name: </w:t>
             </w:r>
           </w:p>
           <w:p>
@@ -2893,21 +2617,7 @@
               <w:rPr>
                 <w:rFonts w:eastAsiaTheme="minorHAnsi"/>
               </w:rPr>
-              <w:t xml:space="preserve">O my Good </w:t>
-            </w:r>
-            <w:proofErr w:type="spellStart"/>
-            <w:r>
-              <w:rPr>
-                <w:rFonts w:eastAsiaTheme="minorHAnsi"/>
-              </w:rPr>
-              <w:t>Saviour</w:t>
-            </w:r>
-            <w:proofErr w:type="spellEnd"/>
-            <w:r>
-              <w:rPr>
-                <w:rFonts w:eastAsiaTheme="minorHAnsi"/>
-              </w:rPr>
-              <w:t>.</w:t>
+              <w:t>O my Good Saviour.</w:t>
             </w:r>
           </w:p>
         </w:tc>
@@ -2933,13 +2643,21 @@
           <w:tcPr>
             <w:tcW w:w="702" w:type="pct"/>
           </w:tcPr>
-          <w:p/>
+          <w:p>
+            <w:r>
+              <w:t>With every breath that I take: I will praise Your holy Name: O my Lord Jesus Christ: my good Savior.</w:t>
+            </w:r>
+          </w:p>
         </w:tc>
         <w:tc>
           <w:tcPr>
             <w:tcW w:w="709" w:type="pct"/>
           </w:tcPr>
-          <w:p/>
+          <w:p>
+            <w:r>
+              <w:t>With every breath that I take: I will bless Your holy name: O my Lord Jesus Christ: my Good Savior.</w:t>
+            </w:r>
+          </w:p>
         </w:tc>
         <w:tc>
           <w:tcPr>
@@ -2949,6 +2667,17 @@
             <w:pPr>
               <w:pStyle w:val="EngHang"/>
             </w:pPr>
+            <w:r>
+              <w:t>I will praise Your holy Name</w:t>
+            </w:r>
+          </w:p>
+          <w:p>
+            <w:pPr>
+              <w:pStyle w:val="EngHang"/>
+            </w:pPr>
+            <w:r>
+              <w:t>With every breath</w:t>
+            </w:r>
           </w:p>
         </w:tc>
         <w:tc>
@@ -3126,21 +2855,7 @@
               <w:rPr>
                 <w:rFonts w:eastAsiaTheme="minorHAnsi"/>
               </w:rPr>
-              <w:t xml:space="preserve">O my Good </w:t>
-            </w:r>
-            <w:proofErr w:type="spellStart"/>
-            <w:r>
-              <w:rPr>
-                <w:rFonts w:eastAsiaTheme="minorHAnsi"/>
-              </w:rPr>
-              <w:t>Saviour</w:t>
-            </w:r>
-            <w:proofErr w:type="spellEnd"/>
-            <w:r>
-              <w:rPr>
-                <w:rFonts w:eastAsiaTheme="minorHAnsi"/>
-              </w:rPr>
-              <w:t>.</w:t>
+              <w:t>O my Good Saviour.</w:t>
             </w:r>
           </w:p>
         </w:tc>
@@ -3166,13 +2881,21 @@
           <w:tcPr>
             <w:tcW w:w="702" w:type="pct"/>
           </w:tcPr>
-          <w:p/>
+          <w:p>
+            <w:r>
+              <w:t>All the causes of sin: cast away from our souls: O my Lord Jesus Christ: my good Savior.</w:t>
+            </w:r>
+          </w:p>
         </w:tc>
         <w:tc>
           <w:tcPr>
             <w:tcW w:w="709" w:type="pct"/>
           </w:tcPr>
-          <w:p/>
+          <w:p>
+            <w:r>
+              <w:t>All the causes of sin: remove from our souls:  O my Lord Jesus Christ: my Good Savior.</w:t>
+            </w:r>
+          </w:p>
         </w:tc>
         <w:tc>
           <w:tcPr>
@@ -3359,21 +3082,7 @@
               <w:rPr>
                 <w:rFonts w:eastAsiaTheme="minorHAnsi"/>
               </w:rPr>
-              <w:t xml:space="preserve">O my Good </w:t>
-            </w:r>
-            <w:proofErr w:type="spellStart"/>
-            <w:r>
-              <w:rPr>
-                <w:rFonts w:eastAsiaTheme="minorHAnsi"/>
-              </w:rPr>
-              <w:t>Saviour</w:t>
-            </w:r>
-            <w:proofErr w:type="spellEnd"/>
-            <w:r>
-              <w:rPr>
-                <w:rFonts w:eastAsiaTheme="minorHAnsi"/>
-              </w:rPr>
-              <w:t>.</w:t>
+              <w:t>O my Good Saviour.</w:t>
             </w:r>
           </w:p>
         </w:tc>
@@ -3399,13 +3108,21 @@
           <w:tcPr>
             <w:tcW w:w="702" w:type="pct"/>
           </w:tcPr>
-          <w:p/>
+          <w:p>
+            <w:r>
+              <w:t>All the thoughts of the enemy: may they be far away from me: O my Lord Jesus Christ: my good Savior.</w:t>
+            </w:r>
+          </w:p>
         </w:tc>
         <w:tc>
           <w:tcPr>
             <w:tcW w:w="709" w:type="pct"/>
           </w:tcPr>
-          <w:p/>
+          <w:p>
+            <w:r>
+              <w:t>May all the thoughts of the enemy: be cast away from me: O my Lord Jesus Christ: my Good Savior.</w:t>
+            </w:r>
+          </w:p>
         </w:tc>
         <w:tc>
           <w:tcPr>
@@ -3569,21 +3286,7 @@
               <w:rPr>
                 <w:rFonts w:eastAsiaTheme="minorHAnsi"/>
               </w:rPr>
-              <w:t xml:space="preserve">Praises </w:t>
-            </w:r>
-            <w:proofErr w:type="spellStart"/>
-            <w:r>
-              <w:rPr>
-                <w:rFonts w:eastAsiaTheme="minorHAnsi"/>
-              </w:rPr>
-              <w:t>Thine</w:t>
-            </w:r>
-            <w:proofErr w:type="spellEnd"/>
-            <w:r>
-              <w:rPr>
-                <w:rFonts w:eastAsiaTheme="minorHAnsi"/>
-              </w:rPr>
-              <w:t xml:space="preserve"> Holy Name: </w:t>
+              <w:t xml:space="preserve">Praises Thine Holy Name: </w:t>
             </w:r>
           </w:p>
           <w:p>
@@ -3609,21 +3312,7 @@
                 <w:rFonts w:eastAsiaTheme="minorHAnsi"/>
               </w:rPr>
               <w:lastRenderedPageBreak/>
-              <w:t xml:space="preserve">O my Good </w:t>
-            </w:r>
-            <w:proofErr w:type="spellStart"/>
-            <w:r>
-              <w:rPr>
-                <w:rFonts w:eastAsiaTheme="minorHAnsi"/>
-              </w:rPr>
-              <w:t>Saviour</w:t>
-            </w:r>
-            <w:proofErr w:type="spellEnd"/>
-            <w:r>
-              <w:rPr>
-                <w:rFonts w:eastAsiaTheme="minorHAnsi"/>
-              </w:rPr>
-              <w:t>.</w:t>
+              <w:t>O my Good Saviour.</w:t>
             </w:r>
           </w:p>
         </w:tc>
@@ -3650,13 +3339,30 @@
           <w:tcPr>
             <w:tcW w:w="702" w:type="pct"/>
           </w:tcPr>
-          <w:p/>
+          <w:p>
+            <w:r>
+              <w:t xml:space="preserve">Every breath blesses You: according to the word of the prophet: O my Lord </w:t>
+            </w:r>
+            <w:r>
+              <w:lastRenderedPageBreak/>
+              <w:t>Jesus Christ: my good Savior.</w:t>
+            </w:r>
+          </w:p>
         </w:tc>
         <w:tc>
           <w:tcPr>
             <w:tcW w:w="709" w:type="pct"/>
           </w:tcPr>
-          <w:p/>
+          <w:p>
+            <w:r>
+              <w:lastRenderedPageBreak/>
+              <w:t xml:space="preserve">Every breath blesses You: according to the word of the prophet: O my Lord </w:t>
+            </w:r>
+            <w:r>
+              <w:lastRenderedPageBreak/>
+              <w:t>Jesus Christ: my Good Savior.</w:t>
+            </w:r>
+          </w:p>
         </w:tc>
         <w:tc>
           <w:tcPr>
@@ -3772,21 +3478,7 @@
               <w:rPr>
                 <w:rFonts w:eastAsiaTheme="minorHAnsi"/>
               </w:rPr>
-              <w:t xml:space="preserve">O my Good </w:t>
-            </w:r>
-            <w:proofErr w:type="spellStart"/>
-            <w:r>
-              <w:rPr>
-                <w:rFonts w:eastAsiaTheme="minorHAnsi"/>
-              </w:rPr>
-              <w:t>Saviour</w:t>
-            </w:r>
-            <w:proofErr w:type="spellEnd"/>
-            <w:r>
-              <w:rPr>
-                <w:rFonts w:eastAsiaTheme="minorHAnsi"/>
-              </w:rPr>
-              <w:t>.</w:t>
+              <w:t>O my Good Saviour.</w:t>
             </w:r>
           </w:p>
         </w:tc>
@@ -3812,13 +3504,21 @@
           <w:tcPr>
             <w:tcW w:w="702" w:type="pct"/>
           </w:tcPr>
-          <w:p/>
+          <w:p>
+            <w:r>
+              <w:t>You are above all principalities: You are the King of kings: O my Lord Jesus Christ: my good Savior.</w:t>
+            </w:r>
+          </w:p>
         </w:tc>
         <w:tc>
           <w:tcPr>
             <w:tcW w:w="709" w:type="pct"/>
           </w:tcPr>
-          <w:p/>
+          <w:p>
+            <w:r>
+              <w:t>You are above all principalities: You are the King of kings: O my Lord Jesus Christ: my Good Savior.</w:t>
+            </w:r>
+          </w:p>
         </w:tc>
         <w:tc>
           <w:tcPr>
@@ -3890,19 +3590,11 @@
                 <w:rFonts w:eastAsiaTheme="minorHAnsi"/>
               </w:rPr>
             </w:pPr>
-            <w:proofErr w:type="spellStart"/>
-            <w:r>
-              <w:rPr>
-                <w:rFonts w:eastAsiaTheme="minorHAnsi"/>
-              </w:rPr>
-              <w:t>Thine</w:t>
-            </w:r>
-            <w:proofErr w:type="spellEnd"/>
-            <w:r>
-              <w:rPr>
-                <w:rFonts w:eastAsiaTheme="minorHAnsi"/>
-              </w:rPr>
-              <w:t xml:space="preserve"> is the glory with Thy Father,</w:t>
+            <w:r>
+              <w:rPr>
+                <w:rFonts w:eastAsiaTheme="minorHAnsi"/>
+              </w:rPr>
+              <w:t>Thine is the glory with Thy Father,</w:t>
             </w:r>
           </w:p>
           <w:p>
@@ -3941,21 +3633,7 @@
               <w:rPr>
                 <w:rFonts w:eastAsiaTheme="minorHAnsi"/>
               </w:rPr>
-              <w:t xml:space="preserve">O my Good </w:t>
-            </w:r>
-            <w:proofErr w:type="spellStart"/>
-            <w:r>
-              <w:rPr>
-                <w:rFonts w:eastAsiaTheme="minorHAnsi"/>
-              </w:rPr>
-              <w:t>Saviour</w:t>
-            </w:r>
-            <w:proofErr w:type="spellEnd"/>
-            <w:r>
-              <w:rPr>
-                <w:rFonts w:eastAsiaTheme="minorHAnsi"/>
-              </w:rPr>
-              <w:t>.</w:t>
+              <w:t>O my Good Saviour.</w:t>
             </w:r>
           </w:p>
         </w:tc>
@@ -3981,13 +3659,21 @@
           <w:tcPr>
             <w:tcW w:w="702" w:type="pct"/>
           </w:tcPr>
-          <w:p/>
+          <w:p>
+            <w:r>
+              <w:t>Glory be to You and Your Father: and the Holy Spirit: O my Lord Jesus Christ: my good Savior.</w:t>
+            </w:r>
+          </w:p>
         </w:tc>
         <w:tc>
           <w:tcPr>
             <w:tcW w:w="709" w:type="pct"/>
           </w:tcPr>
-          <w:p/>
+          <w:p>
+            <w:r>
+              <w:t>Glory to You with Your Father: and the Holy Spirit: O my Lord Jesus Christ: my Good Savior.</w:t>
+            </w:r>
+          </w:p>
         </w:tc>
         <w:tc>
           <w:tcPr>
@@ -4102,21 +3788,7 @@
               <w:rPr>
                 <w:rFonts w:eastAsiaTheme="minorHAnsi"/>
               </w:rPr>
-              <w:t xml:space="preserve">O my Good </w:t>
-            </w:r>
-            <w:proofErr w:type="spellStart"/>
-            <w:r>
-              <w:rPr>
-                <w:rFonts w:eastAsiaTheme="minorHAnsi"/>
-              </w:rPr>
-              <w:t>Saviour</w:t>
-            </w:r>
-            <w:proofErr w:type="spellEnd"/>
-            <w:r>
-              <w:rPr>
-                <w:rFonts w:eastAsiaTheme="minorHAnsi"/>
-              </w:rPr>
-              <w:t>.</w:t>
+              <w:t>O my Good Saviour.</w:t>
             </w:r>
           </w:p>
         </w:tc>
@@ -4142,13 +3814,27 @@
           <w:tcPr>
             <w:tcW w:w="702" w:type="pct"/>
           </w:tcPr>
-          <w:p/>
+          <w:p>
+            <w:r>
+              <w:t xml:space="preserve">Your Name is </w:t>
+            </w:r>
+            <w:r>
+              <w:t>sweet</w:t>
+            </w:r>
+            <w:r>
+              <w:t xml:space="preserve"> and blessed: on the mouths of Your saints: O my Lord Jesus Christ: my good Savior.</w:t>
+            </w:r>
+          </w:p>
         </w:tc>
         <w:tc>
           <w:tcPr>
             <w:tcW w:w="709" w:type="pct"/>
           </w:tcPr>
-          <w:p/>
+          <w:p>
+            <w:r>
+              <w:t>Your name is sweet and blessed: on the mouths of Your saints: O my Lord Jesus Christ: my Good Savior.</w:t>
+            </w:r>
+          </w:p>
         </w:tc>
         <w:tc>
           <w:tcPr>
@@ -4263,21 +3949,7 @@
               <w:rPr>
                 <w:rFonts w:eastAsiaTheme="minorHAnsi"/>
               </w:rPr>
-              <w:t xml:space="preserve">O my Good </w:t>
-            </w:r>
-            <w:proofErr w:type="spellStart"/>
-            <w:r>
-              <w:rPr>
-                <w:rFonts w:eastAsiaTheme="minorHAnsi"/>
-              </w:rPr>
-              <w:t>Saviour</w:t>
-            </w:r>
-            <w:proofErr w:type="spellEnd"/>
-            <w:r>
-              <w:rPr>
-                <w:rFonts w:eastAsiaTheme="minorHAnsi"/>
-              </w:rPr>
-              <w:t>.</w:t>
+              <w:t>O my Good Saviour.</w:t>
             </w:r>
           </w:p>
         </w:tc>
@@ -4295,21 +3967,7 @@
               <w:rPr>
                 <w:rFonts w:asciiTheme="majorHAnsi" w:hAnsiTheme="majorHAnsi" w:cs="PalatinoLinotype-Roman"/>
               </w:rPr>
-              <w:t xml:space="preserve">My lips praise You: And </w:t>
-            </w:r>
-            <w:proofErr w:type="spellStart"/>
-            <w:r>
-              <w:rPr>
-                <w:rFonts w:asciiTheme="majorHAnsi" w:hAnsiTheme="majorHAnsi" w:cs="PalatinoLinotype-Roman"/>
-              </w:rPr>
-              <w:t>ny</w:t>
-            </w:r>
-            <w:proofErr w:type="spellEnd"/>
-            <w:r>
-              <w:rPr>
-                <w:rFonts w:asciiTheme="majorHAnsi" w:hAnsiTheme="majorHAnsi" w:cs="PalatinoLinotype-Roman"/>
-              </w:rPr>
-              <w:t xml:space="preserve"> tongue glorifies You: O my Lord …</w:t>
+              <w:t>My lips praise You: And ny tongue glorifies You: O my Lord …</w:t>
             </w:r>
           </w:p>
         </w:tc>
@@ -4317,13 +3975,21 @@
           <w:tcPr>
             <w:tcW w:w="702" w:type="pct"/>
           </w:tcPr>
-          <w:p/>
+          <w:p>
+            <w:r>
+              <w:t>My mouth will praise You: and my tongue will glorify You: O my Lord Jesus Christ: my good Savior.</w:t>
+            </w:r>
+          </w:p>
         </w:tc>
         <w:tc>
           <w:tcPr>
             <w:tcW w:w="709" w:type="pct"/>
           </w:tcPr>
-          <w:p/>
+          <w:p>
+            <w:r>
+              <w:t>My mouth blesses You: and my tongue glorifies You: O my Lord Jesus Christ: my Good Savior.</w:t>
+            </w:r>
+          </w:p>
         </w:tc>
         <w:tc>
           <w:tcPr>
@@ -4441,21 +4107,7 @@
               <w:rPr>
                 <w:rFonts w:eastAsiaTheme="minorHAnsi"/>
               </w:rPr>
-              <w:t xml:space="preserve">O my Good </w:t>
-            </w:r>
-            <w:proofErr w:type="spellStart"/>
-            <w:r>
-              <w:rPr>
-                <w:rFonts w:eastAsiaTheme="minorHAnsi"/>
-              </w:rPr>
-              <w:t>Saviour</w:t>
-            </w:r>
-            <w:proofErr w:type="spellEnd"/>
-            <w:r>
-              <w:rPr>
-                <w:rFonts w:eastAsiaTheme="minorHAnsi"/>
-              </w:rPr>
-              <w:t>.</w:t>
+              <w:t>O my Good Saviour.</w:t>
             </w:r>
           </w:p>
         </w:tc>
@@ -4489,13 +4141,31 @@
           <w:tcPr>
             <w:tcW w:w="702" w:type="pct"/>
           </w:tcPr>
-          <w:p/>
+          <w:p>
+            <w:r>
+              <w:lastRenderedPageBreak/>
+              <w:t xml:space="preserve">Yes, truly we praise You: Yes, truly we glorify You: </w:t>
+            </w:r>
+            <w:r>
+              <w:lastRenderedPageBreak/>
+              <w:t>O my Lord Jesus Christ: my good Savior.</w:t>
+            </w:r>
+          </w:p>
         </w:tc>
         <w:tc>
           <w:tcPr>
             <w:tcW w:w="709" w:type="pct"/>
           </w:tcPr>
-          <w:p/>
+          <w:p>
+            <w:r>
+              <w:lastRenderedPageBreak/>
+              <w:t xml:space="preserve">Yes, truly, we bless You: Yes, truly, we glorify You: </w:t>
+            </w:r>
+            <w:r>
+              <w:lastRenderedPageBreak/>
+              <w:t>O my Lord Jesus Christ: my Good Savior.</w:t>
+            </w:r>
+          </w:p>
         </w:tc>
         <w:tc>
           <w:tcPr>
@@ -4611,21 +4281,7 @@
               <w:rPr>
                 <w:rFonts w:eastAsiaTheme="minorHAnsi"/>
               </w:rPr>
-              <w:t xml:space="preserve">O my Good </w:t>
-            </w:r>
-            <w:proofErr w:type="spellStart"/>
-            <w:r>
-              <w:rPr>
-                <w:rFonts w:eastAsiaTheme="minorHAnsi"/>
-              </w:rPr>
-              <w:t>Saviour</w:t>
-            </w:r>
-            <w:proofErr w:type="spellEnd"/>
-            <w:r>
-              <w:rPr>
-                <w:rFonts w:eastAsiaTheme="minorHAnsi"/>
-              </w:rPr>
-              <w:t>.</w:t>
+              <w:t>O my Good Saviour.</w:t>
             </w:r>
           </w:p>
         </w:tc>
@@ -4651,13 +4307,21 @@
           <w:tcPr>
             <w:tcW w:w="702" w:type="pct"/>
           </w:tcPr>
-          <w:p/>
+          <w:p>
+            <w:r>
+              <w:t>We will never get weary: We will not cease praising You: O my Lord Jesus Christ: my good Savior.</w:t>
+            </w:r>
+          </w:p>
         </w:tc>
         <w:tc>
           <w:tcPr>
             <w:tcW w:w="709" w:type="pct"/>
           </w:tcPr>
-          <w:p/>
+          <w:p>
+            <w:r>
+              <w:t>We will never get weary: nor cease to bless You: O my Lord Jesus Christ: my Good Savior.</w:t>
+            </w:r>
+          </w:p>
         </w:tc>
         <w:tc>
           <w:tcPr>
@@ -4772,21 +4436,7 @@
               <w:rPr>
                 <w:rFonts w:eastAsiaTheme="minorHAnsi"/>
               </w:rPr>
-              <w:t xml:space="preserve">O my Good </w:t>
-            </w:r>
-            <w:proofErr w:type="spellStart"/>
-            <w:r>
-              <w:rPr>
-                <w:rFonts w:eastAsiaTheme="minorHAnsi"/>
-              </w:rPr>
-              <w:t>Saviour</w:t>
-            </w:r>
-            <w:proofErr w:type="spellEnd"/>
-            <w:r>
-              <w:rPr>
-                <w:rFonts w:eastAsiaTheme="minorHAnsi"/>
-              </w:rPr>
-              <w:t>.</w:t>
+              <w:t>O my Good Saviour.</w:t>
             </w:r>
           </w:p>
         </w:tc>
@@ -4812,13 +4462,21 @@
           <w:tcPr>
             <w:tcW w:w="702" w:type="pct"/>
           </w:tcPr>
-          <w:p/>
+          <w:p>
+            <w:r>
+              <w:t>All hymnology of blessings: we send up unto You: O my Lord Jesus Christ: my good Savior.</w:t>
+            </w:r>
+          </w:p>
         </w:tc>
         <w:tc>
           <w:tcPr>
             <w:tcW w:w="709" w:type="pct"/>
           </w:tcPr>
-          <w:p/>
+          <w:p>
+            <w:r>
+              <w:t>All the praises of blessing: we send up to You: O my Lord Jesus Christ: my Good Savior.</w:t>
+            </w:r>
+          </w:p>
         </w:tc>
         <w:tc>
           <w:tcPr>
@@ -4890,47 +4548,25 @@
                 <w:rFonts w:eastAsiaTheme="minorHAnsi"/>
               </w:rPr>
             </w:pPr>
-            <w:proofErr w:type="spellStart"/>
-            <w:r>
-              <w:rPr>
-                <w:rFonts w:eastAsiaTheme="minorHAnsi"/>
-              </w:rPr>
-              <w:t>Thine</w:t>
-            </w:r>
-            <w:proofErr w:type="spellEnd"/>
-            <w:r>
-              <w:rPr>
-                <w:rFonts w:eastAsiaTheme="minorHAnsi"/>
-              </w:rPr>
-              <w:t xml:space="preserve"> alone is the glory,</w:t>
-            </w:r>
-          </w:p>
-          <w:p>
-            <w:pPr>
-              <w:pStyle w:val="EngHang"/>
-              <w:rPr>
-                <w:rFonts w:eastAsiaTheme="minorHAnsi"/>
-              </w:rPr>
-            </w:pPr>
-            <w:r>
-              <w:rPr>
-                <w:rFonts w:eastAsiaTheme="minorHAnsi"/>
-              </w:rPr>
-              <w:t xml:space="preserve">The </w:t>
-            </w:r>
-            <w:proofErr w:type="spellStart"/>
-            <w:r>
-              <w:rPr>
-                <w:rFonts w:eastAsiaTheme="minorHAnsi"/>
-              </w:rPr>
-              <w:t>honour</w:t>
-            </w:r>
-            <w:proofErr w:type="spellEnd"/>
-            <w:r>
-              <w:rPr>
-                <w:rFonts w:eastAsiaTheme="minorHAnsi"/>
-              </w:rPr>
-              <w:t xml:space="preserve"> and thanksgiving: </w:t>
+            <w:r>
+              <w:rPr>
+                <w:rFonts w:eastAsiaTheme="minorHAnsi"/>
+              </w:rPr>
+              <w:t>Thine alone is the glory,</w:t>
+            </w:r>
+          </w:p>
+          <w:p>
+            <w:pPr>
+              <w:pStyle w:val="EngHang"/>
+              <w:rPr>
+                <w:rFonts w:eastAsiaTheme="minorHAnsi"/>
+              </w:rPr>
+            </w:pPr>
+            <w:r>
+              <w:rPr>
+                <w:rFonts w:eastAsiaTheme="minorHAnsi"/>
+              </w:rPr>
+              <w:t xml:space="preserve">The honour and thanksgiving: </w:t>
             </w:r>
           </w:p>
           <w:p>
@@ -4955,21 +4591,7 @@
               <w:rPr>
                 <w:rFonts w:eastAsiaTheme="minorHAnsi"/>
               </w:rPr>
-              <w:t xml:space="preserve">O my Good </w:t>
-            </w:r>
-            <w:proofErr w:type="spellStart"/>
-            <w:r>
-              <w:rPr>
-                <w:rFonts w:eastAsiaTheme="minorHAnsi"/>
-              </w:rPr>
-              <w:t>Saviour</w:t>
-            </w:r>
-            <w:proofErr w:type="spellEnd"/>
-            <w:r>
-              <w:rPr>
-                <w:rFonts w:eastAsiaTheme="minorHAnsi"/>
-              </w:rPr>
-              <w:t>.</w:t>
+              <w:t>O my Good Saviour.</w:t>
             </w:r>
           </w:p>
         </w:tc>
@@ -4995,13 +4617,21 @@
           <w:tcPr>
             <w:tcW w:w="702" w:type="pct"/>
           </w:tcPr>
-          <w:p/>
+          <w:p>
+            <w:r>
+              <w:t>Yours is the glory and the honour: and the thanksgiving: O my Lord Jesus Christ: my good Savior.</w:t>
+            </w:r>
+          </w:p>
         </w:tc>
         <w:tc>
           <w:tcPr>
             <w:tcW w:w="709" w:type="pct"/>
           </w:tcPr>
-          <w:p/>
+          <w:p>
+            <w:r>
+              <w:t>Yours is the glory and the honor: and the thanksgiving: O my Lord Jesus Christ: my Good Savior.</w:t>
+            </w:r>
+          </w:p>
         </w:tc>
         <w:tc>
           <w:tcPr>
@@ -5116,21 +4746,7 @@
               <w:rPr>
                 <w:rFonts w:eastAsiaTheme="minorHAnsi"/>
               </w:rPr>
-              <w:t xml:space="preserve">O my Good </w:t>
-            </w:r>
-            <w:proofErr w:type="spellStart"/>
-            <w:r>
-              <w:rPr>
-                <w:rFonts w:eastAsiaTheme="minorHAnsi"/>
-              </w:rPr>
-              <w:t>Saviour</w:t>
-            </w:r>
-            <w:proofErr w:type="spellEnd"/>
-            <w:r>
-              <w:rPr>
-                <w:rFonts w:eastAsiaTheme="minorHAnsi"/>
-              </w:rPr>
-              <w:t>.</w:t>
+              <w:t>O my Good Saviour.</w:t>
             </w:r>
           </w:p>
         </w:tc>
@@ -5156,13 +4772,21 @@
           <w:tcPr>
             <w:tcW w:w="702" w:type="pct"/>
           </w:tcPr>
-          <w:p/>
+          <w:p>
+            <w:r>
+              <w:t>Holy, O Lord, and Holy: in truth You are Holy, O my God: O my Lord Jesus Christ: my good Savior.</w:t>
+            </w:r>
+          </w:p>
         </w:tc>
         <w:tc>
           <w:tcPr>
             <w:tcW w:w="709" w:type="pct"/>
           </w:tcPr>
-          <w:p/>
+          <w:p>
+            <w:r>
+              <w:t>Holy, O Lord, and Holy: Holy my God in truth: O my Lord Jesus Christ: my Good Savior.</w:t>
+            </w:r>
+          </w:p>
         </w:tc>
         <w:tc>
           <w:tcPr>
@@ -5278,21 +4902,7 @@
               <w:rPr>
                 <w:rFonts w:eastAsiaTheme="minorHAnsi"/>
               </w:rPr>
-              <w:t xml:space="preserve">O my Good </w:t>
-            </w:r>
-            <w:proofErr w:type="spellStart"/>
-            <w:r>
-              <w:rPr>
-                <w:rFonts w:eastAsiaTheme="minorHAnsi"/>
-              </w:rPr>
-              <w:t>Saviour</w:t>
-            </w:r>
-            <w:proofErr w:type="spellEnd"/>
-            <w:r>
-              <w:rPr>
-                <w:rFonts w:eastAsiaTheme="minorHAnsi"/>
-              </w:rPr>
-              <w:t>.</w:t>
+              <w:t>O my Good Saviour.</w:t>
             </w:r>
           </w:p>
         </w:tc>
@@ -5318,13 +4928,21 @@
           <w:tcPr>
             <w:tcW w:w="702" w:type="pct"/>
           </w:tcPr>
-          <w:p/>
+          <w:p>
+            <w:r>
+              <w:t>Every soul blesses You: Every knee bends to You: O my Lord Jesus Christ: my good Savior.</w:t>
+            </w:r>
+          </w:p>
         </w:tc>
         <w:tc>
           <w:tcPr>
             <w:tcW w:w="709" w:type="pct"/>
           </w:tcPr>
-          <w:p/>
+          <w:p>
+            <w:r>
+              <w:t>Every soul blesses You: Every knee bows to You: O my Lord Jesus Christ: my Good Savior.</w:t>
+            </w:r>
+          </w:p>
         </w:tc>
         <w:tc>
           <w:tcPr>
@@ -5439,21 +5057,7 @@
               <w:rPr>
                 <w:rFonts w:eastAsiaTheme="minorHAnsi"/>
               </w:rPr>
-              <w:t xml:space="preserve">O my Good </w:t>
-            </w:r>
-            <w:proofErr w:type="spellStart"/>
-            <w:r>
-              <w:rPr>
-                <w:rFonts w:eastAsiaTheme="minorHAnsi"/>
-              </w:rPr>
-              <w:t>Saviour</w:t>
-            </w:r>
-            <w:proofErr w:type="spellEnd"/>
-            <w:r>
-              <w:rPr>
-                <w:rFonts w:eastAsiaTheme="minorHAnsi"/>
-              </w:rPr>
-              <w:t>.</w:t>
+              <w:t>O my Good Saviour.</w:t>
             </w:r>
           </w:p>
         </w:tc>
@@ -5479,13 +5083,21 @@
           <w:tcPr>
             <w:tcW w:w="702" w:type="pct"/>
           </w:tcPr>
-          <w:p/>
+          <w:p>
+            <w:r>
+              <w:t>O Name full of glory: O Name full of blessings: O my Lord Jesus Christ: my good Savior.</w:t>
+            </w:r>
+          </w:p>
         </w:tc>
         <w:tc>
           <w:tcPr>
             <w:tcW w:w="709" w:type="pct"/>
           </w:tcPr>
-          <w:p/>
+          <w:p>
+            <w:r>
+              <w:t>O Name full of glory: O Name full of blessing: O my Lord Jesus Christ: my Good Savior.</w:t>
+            </w:r>
+          </w:p>
         </w:tc>
         <w:tc>
           <w:tcPr>
@@ -5600,21 +5212,7 @@
               <w:rPr>
                 <w:rFonts w:eastAsiaTheme="minorHAnsi"/>
               </w:rPr>
-              <w:t xml:space="preserve">O my Good </w:t>
-            </w:r>
-            <w:proofErr w:type="spellStart"/>
-            <w:r>
-              <w:rPr>
-                <w:rFonts w:eastAsiaTheme="minorHAnsi"/>
-              </w:rPr>
-              <w:t>Saviour</w:t>
-            </w:r>
-            <w:proofErr w:type="spellEnd"/>
-            <w:r>
-              <w:rPr>
-                <w:rFonts w:eastAsiaTheme="minorHAnsi"/>
-              </w:rPr>
-              <w:t>.</w:t>
+              <w:t>O my Good Saviour.</w:t>
             </w:r>
           </w:p>
         </w:tc>
@@ -5640,13 +5238,21 @@
           <w:tcPr>
             <w:tcW w:w="702" w:type="pct"/>
           </w:tcPr>
-          <w:p/>
+          <w:p>
+            <w:r>
+              <w:t>Forever and every: we will not cease praising You: O my Lord Jesus Christ: my good Savior.</w:t>
+            </w:r>
+          </w:p>
         </w:tc>
         <w:tc>
           <w:tcPr>
             <w:tcW w:w="709" w:type="pct"/>
           </w:tcPr>
-          <w:p/>
+          <w:p>
+            <w:r>
+              <w:t>Forever and ever: we will not cease to bless You: O my Lord Jesus Christ: my Good Savior.</w:t>
+            </w:r>
+          </w:p>
         </w:tc>
         <w:tc>
           <w:tcPr>
@@ -5718,47 +5324,25 @@
                 <w:rFonts w:eastAsiaTheme="minorHAnsi"/>
               </w:rPr>
             </w:pPr>
-            <w:proofErr w:type="spellStart"/>
-            <w:r>
-              <w:rPr>
-                <w:rFonts w:eastAsiaTheme="minorHAnsi"/>
-              </w:rPr>
-              <w:t>Thine</w:t>
-            </w:r>
-            <w:proofErr w:type="spellEnd"/>
-            <w:r>
-              <w:rPr>
-                <w:rFonts w:eastAsiaTheme="minorHAnsi"/>
-              </w:rPr>
-              <w:t xml:space="preserve"> is the blessing,</w:t>
-            </w:r>
-          </w:p>
-          <w:p>
-            <w:pPr>
-              <w:pStyle w:val="EngHang"/>
-              <w:rPr>
-                <w:rFonts w:eastAsiaTheme="minorHAnsi"/>
-              </w:rPr>
-            </w:pPr>
-            <w:r>
-              <w:rPr>
-                <w:rFonts w:eastAsiaTheme="minorHAnsi"/>
-              </w:rPr>
-              <w:t xml:space="preserve">The </w:t>
-            </w:r>
-            <w:proofErr w:type="spellStart"/>
-            <w:r>
-              <w:rPr>
-                <w:rFonts w:eastAsiaTheme="minorHAnsi"/>
-              </w:rPr>
-              <w:t>honour</w:t>
-            </w:r>
-            <w:proofErr w:type="spellEnd"/>
-            <w:r>
-              <w:rPr>
-                <w:rFonts w:eastAsiaTheme="minorHAnsi"/>
-              </w:rPr>
-              <w:t xml:space="preserve"> and the glory: </w:t>
+            <w:r>
+              <w:rPr>
+                <w:rFonts w:eastAsiaTheme="minorHAnsi"/>
+              </w:rPr>
+              <w:t>Thine is the blessing,</w:t>
+            </w:r>
+          </w:p>
+          <w:p>
+            <w:pPr>
+              <w:pStyle w:val="EngHang"/>
+              <w:rPr>
+                <w:rFonts w:eastAsiaTheme="minorHAnsi"/>
+              </w:rPr>
+            </w:pPr>
+            <w:r>
+              <w:rPr>
+                <w:rFonts w:eastAsiaTheme="minorHAnsi"/>
+              </w:rPr>
+              <w:t xml:space="preserve">The honour and the glory: </w:t>
             </w:r>
           </w:p>
           <w:p>
@@ -5787,21 +5371,7 @@
               <w:rPr>
                 <w:rFonts w:eastAsiaTheme="minorHAnsi"/>
               </w:rPr>
-              <w:t xml:space="preserve">O my Good </w:t>
-            </w:r>
-            <w:proofErr w:type="spellStart"/>
-            <w:r>
-              <w:rPr>
-                <w:rFonts w:eastAsiaTheme="minorHAnsi"/>
-              </w:rPr>
-              <w:t>Saviour</w:t>
-            </w:r>
-            <w:proofErr w:type="spellEnd"/>
-            <w:r>
-              <w:rPr>
-                <w:rFonts w:eastAsiaTheme="minorHAnsi"/>
-              </w:rPr>
-              <w:t>.</w:t>
+              <w:t>O my Good Saviour.</w:t>
             </w:r>
           </w:p>
         </w:tc>
@@ -5827,13 +5397,21 @@
           <w:tcPr>
             <w:tcW w:w="702" w:type="pct"/>
           </w:tcPr>
-          <w:p/>
+          <w:p>
+            <w:r>
+              <w:t>Yours is the blessing: the glory and the honor: O my Lord Jesus Christ: my good Savior.</w:t>
+            </w:r>
+          </w:p>
         </w:tc>
         <w:tc>
           <w:tcPr>
             <w:tcW w:w="709" w:type="pct"/>
           </w:tcPr>
-          <w:p/>
+          <w:p>
+            <w:r>
+              <w:t>Yours is the blessing: the glory and the honor: O my Lord Jesus Christ: my Good Savior.</w:t>
+            </w:r>
+          </w:p>
         </w:tc>
         <w:tc>
           <w:tcPr>
@@ -5948,21 +5526,7 @@
               <w:rPr>
                 <w:rFonts w:eastAsiaTheme="minorHAnsi"/>
               </w:rPr>
-              <w:t xml:space="preserve">O my Good </w:t>
-            </w:r>
-            <w:proofErr w:type="spellStart"/>
-            <w:r>
-              <w:rPr>
-                <w:rFonts w:eastAsiaTheme="minorHAnsi"/>
-              </w:rPr>
-              <w:t>Saviour</w:t>
-            </w:r>
-            <w:proofErr w:type="spellEnd"/>
-            <w:r>
-              <w:rPr>
-                <w:rFonts w:eastAsiaTheme="minorHAnsi"/>
-              </w:rPr>
-              <w:t>.</w:t>
+              <w:t>O my Good Saviour.</w:t>
             </w:r>
           </w:p>
         </w:tc>
@@ -5988,13 +5552,21 @@
           <w:tcPr>
             <w:tcW w:w="702" w:type="pct"/>
           </w:tcPr>
-          <w:p/>
+          <w:p>
+            <w:r>
+              <w:t>With blessing, we bless You: With glory, we glorify You: O my Lord Jesus Christ: my good Savior.</w:t>
+            </w:r>
+          </w:p>
         </w:tc>
         <w:tc>
           <w:tcPr>
             <w:tcW w:w="709" w:type="pct"/>
           </w:tcPr>
-          <w:p/>
+          <w:p>
+            <w:r>
+              <w:t>With blessing, we bless You: With glory, we glorify You: O my Lord Jesus Christ: my Good Savior.</w:t>
+            </w:r>
+          </w:p>
         </w:tc>
         <w:tc>
           <w:tcPr>
@@ -6114,21 +5686,7 @@
               <w:rPr>
                 <w:rFonts w:eastAsiaTheme="minorHAnsi"/>
               </w:rPr>
-              <w:t xml:space="preserve">O my Good </w:t>
-            </w:r>
-            <w:proofErr w:type="spellStart"/>
-            <w:r>
-              <w:rPr>
-                <w:rFonts w:eastAsiaTheme="minorHAnsi"/>
-              </w:rPr>
-              <w:t>Saviour</w:t>
-            </w:r>
-            <w:proofErr w:type="spellEnd"/>
-            <w:r>
-              <w:rPr>
-                <w:rFonts w:eastAsiaTheme="minorHAnsi"/>
-              </w:rPr>
-              <w:t>.</w:t>
+              <w:t>O my Good Saviour.</w:t>
             </w:r>
           </w:p>
         </w:tc>
@@ -6154,13 +5712,21 @@
           <w:tcPr>
             <w:tcW w:w="702" w:type="pct"/>
           </w:tcPr>
-          <w:p/>
+          <w:p>
+            <w:r>
+              <w:t>As long as we live, we will praise You: As long as we are here, we glorify You: O my Lord Jesus Christ: my good Savior.</w:t>
+            </w:r>
+          </w:p>
         </w:tc>
         <w:tc>
           <w:tcPr>
             <w:tcW w:w="709" w:type="pct"/>
           </w:tcPr>
-          <w:p/>
+          <w:p>
+            <w:r>
+              <w:t>As long as we live, we bless You: as long as we are here, we glorify You: O my Lord Jesus Christ: my Good Savior.</w:t>
+            </w:r>
+          </w:p>
         </w:tc>
         <w:tc>
           <w:tcPr>
@@ -6250,21 +5816,7 @@
               <w:rPr>
                 <w:rFonts w:eastAsiaTheme="minorHAnsi"/>
               </w:rPr>
-              <w:t xml:space="preserve">Is in </w:t>
-            </w:r>
-            <w:proofErr w:type="spellStart"/>
-            <w:r>
-              <w:rPr>
-                <w:rFonts w:eastAsiaTheme="minorHAnsi"/>
-              </w:rPr>
-              <w:t>Thine</w:t>
-            </w:r>
-            <w:proofErr w:type="spellEnd"/>
-            <w:r>
-              <w:rPr>
-                <w:rFonts w:eastAsiaTheme="minorHAnsi"/>
-              </w:rPr>
-              <w:t xml:space="preserve"> Holy Name: </w:t>
+              <w:t xml:space="preserve">Is in Thine Holy Name: </w:t>
             </w:r>
           </w:p>
           <w:p>
@@ -6293,21 +5845,7 @@
               <w:rPr>
                 <w:rFonts w:eastAsiaTheme="minorHAnsi"/>
               </w:rPr>
-              <w:t xml:space="preserve">O my Good </w:t>
-            </w:r>
-            <w:proofErr w:type="spellStart"/>
-            <w:r>
-              <w:rPr>
-                <w:rFonts w:eastAsiaTheme="minorHAnsi"/>
-              </w:rPr>
-              <w:t>Saviour</w:t>
-            </w:r>
-            <w:proofErr w:type="spellEnd"/>
-            <w:r>
-              <w:rPr>
-                <w:rFonts w:eastAsiaTheme="minorHAnsi"/>
-              </w:rPr>
-              <w:t>.</w:t>
+              <w:t>O my Good Saviour.</w:t>
             </w:r>
           </w:p>
         </w:tc>
@@ -6333,13 +5871,21 @@
           <w:tcPr>
             <w:tcW w:w="702" w:type="pct"/>
           </w:tcPr>
-          <w:p/>
+          <w:p>
+            <w:r>
+              <w:t>The perfection of every blessing: is in Your holy Name: O my Lord Jesus Christ: my good Savior.</w:t>
+            </w:r>
+          </w:p>
         </w:tc>
         <w:tc>
           <w:tcPr>
             <w:tcW w:w="709" w:type="pct"/>
           </w:tcPr>
-          <w:p/>
+          <w:p>
+            <w:r>
+              <w:t>The perfection of every blessing: is in Your holy name: O my Lord Jesus Christ: my Good Savior.</w:t>
+            </w:r>
+          </w:p>
         </w:tc>
         <w:tc>
           <w:tcPr>
@@ -6458,21 +6004,7 @@
               <w:rPr>
                 <w:rFonts w:eastAsiaTheme="minorHAnsi"/>
               </w:rPr>
-              <w:t xml:space="preserve">O my Good </w:t>
-            </w:r>
-            <w:proofErr w:type="spellStart"/>
-            <w:r>
-              <w:rPr>
-                <w:rFonts w:eastAsiaTheme="minorHAnsi"/>
-              </w:rPr>
-              <w:t>Saviour</w:t>
-            </w:r>
-            <w:proofErr w:type="spellEnd"/>
-            <w:r>
-              <w:rPr>
-                <w:rFonts w:eastAsiaTheme="minorHAnsi"/>
-              </w:rPr>
-              <w:t>.</w:t>
+              <w:t>O my Good Saviour.</w:t>
             </w:r>
           </w:p>
         </w:tc>
@@ -6498,13 +6030,21 @@
           <w:tcPr>
             <w:tcW w:w="702" w:type="pct"/>
           </w:tcPr>
-          <w:p/>
+          <w:p>
+            <w:r>
+              <w:t>Receive from us our prayers: we the sinners: O my Lord Jesus Christ: my good Savior.</w:t>
+            </w:r>
+          </w:p>
         </w:tc>
         <w:tc>
           <w:tcPr>
             <w:tcW w:w="709" w:type="pct"/>
           </w:tcPr>
-          <w:p/>
+          <w:p>
+            <w:r>
+              <w:t>Receive from us our prayers: we, who are the sinners: O my Lord Jesus Christ: my Good Savior.</w:t>
+            </w:r>
+          </w:p>
         </w:tc>
         <w:tc>
           <w:tcPr>
@@ -6623,21 +6163,7 @@
               <w:rPr>
                 <w:rFonts w:eastAsiaTheme="minorHAnsi"/>
               </w:rPr>
-              <w:t xml:space="preserve">O my Good </w:t>
-            </w:r>
-            <w:proofErr w:type="spellStart"/>
-            <w:r>
-              <w:rPr>
-                <w:rFonts w:eastAsiaTheme="minorHAnsi"/>
-              </w:rPr>
-              <w:t>Saviour</w:t>
-            </w:r>
-            <w:proofErr w:type="spellEnd"/>
-            <w:r>
-              <w:rPr>
-                <w:rFonts w:eastAsiaTheme="minorHAnsi"/>
-              </w:rPr>
-              <w:t>.</w:t>
+              <w:t>O my Good Saviour.</w:t>
             </w:r>
           </w:p>
         </w:tc>
@@ -6663,13 +6189,21 @@
           <w:tcPr>
             <w:tcW w:w="702" w:type="pct"/>
           </w:tcPr>
-          <w:p/>
+          <w:p>
+            <w:r>
+              <w:t>Grant us Your true peace: and forgive us our sins: O my Lord Jesus Christ: my good Savior.</w:t>
+            </w:r>
+          </w:p>
         </w:tc>
         <w:tc>
           <w:tcPr>
             <w:tcW w:w="709" w:type="pct"/>
           </w:tcPr>
-          <w:p/>
+          <w:p>
+            <w:r>
+              <w:t>Grant us Your true peace: and forgive us ours ins: O my Lord Jesus Christ: my Good Savior.</w:t>
+            </w:r>
+          </w:p>
         </w:tc>
         <w:tc>
           <w:tcPr>
@@ -6698,13 +6232,8 @@
         <w:pStyle w:val="Heading1"/>
       </w:pPr>
       <w:r>
-        <w:t xml:space="preserve">The Conclusion </w:t>
+        <w:t>The Conclusion Watos</w:t>
       </w:r>
-      <w:proofErr w:type="spellStart"/>
-      <w:r>
-        <w:t>Watos</w:t>
-      </w:r>
-      <w:proofErr w:type="spellEnd"/>
     </w:p>
     <w:tbl>
       <w:tblPr>
@@ -7125,13 +6654,31 @@
           <w:tcPr>
             <w:tcW w:w="702" w:type="pct"/>
           </w:tcPr>
-          <w:p/>
+          <w:p>
+            <w:r>
+              <w:lastRenderedPageBreak/>
+              <w:t xml:space="preserve">And whenever we sing: let us say sweaty: "Our Lord Jesus Christ: have mercy </w:t>
+            </w:r>
+            <w:r>
+              <w:lastRenderedPageBreak/>
+              <w:t>upon our souls".</w:t>
+            </w:r>
+          </w:p>
         </w:tc>
         <w:tc>
           <w:tcPr>
             <w:tcW w:w="709" w:type="pct"/>
           </w:tcPr>
-          <w:p/>
+          <w:p>
+            <w:r>
+              <w:lastRenderedPageBreak/>
+              <w:t xml:space="preserve">Whenever we sing: let us say tenderly: our Lord Jesus Christ: have mercy on </w:t>
+            </w:r>
+            <w:r>
+              <w:lastRenderedPageBreak/>
+              <w:t>our souls.</w:t>
+            </w:r>
+          </w:p>
         </w:tc>
         <w:tc>
           <w:tcPr>
@@ -7312,13 +6859,21 @@
           <w:tcPr>
             <w:tcW w:w="702" w:type="pct"/>
           </w:tcPr>
-          <w:p/>
+          <w:p>
+            <w:r>
+              <w:t>Glory be to the Father and the Son: and the Holy Spirit: now and forever and unto: the age of all ages, Amen.</w:t>
+            </w:r>
+          </w:p>
         </w:tc>
         <w:tc>
           <w:tcPr>
             <w:tcW w:w="709" w:type="pct"/>
           </w:tcPr>
-          <w:p/>
+          <w:p>
+            <w:r>
+              <w:t>Glory be to the Father and the Son: and the Holy Spirit: now and forever: and unto the ages of ages: Amen.</w:t>
+            </w:r>
+          </w:p>
         </w:tc>
         <w:tc>
           <w:tcPr>
@@ -8211,7 +7766,7 @@
 </file>
 
 <file path=customXml/itemProps1.xml><?xml version="1.0" encoding="utf-8"?>
-<ds:datastoreItem xmlns:ds="http://schemas.openxmlformats.org/officeDocument/2006/customXml" ds:itemID="{88EDAB87-CD19-4DB0-9CD7-6570FDFD1376}">
+<ds:datastoreItem xmlns:ds="http://schemas.openxmlformats.org/officeDocument/2006/customXml" ds:itemID="{6F8C0C9E-0FE9-411A-AAB7-904589DECC52}">
   <ds:schemaRefs>
     <ds:schemaRef ds:uri="http://schemas.openxmlformats.org/officeDocument/2006/bibliography"/>
   </ds:schemaRefs>

</xml_diff>